<commit_message>
Added downloading schedules in pdf format
</commit_message>
<xml_diff>
--- a/AccountsAndTimeSlotsRecords.docx
+++ b/AccountsAndTimeSlotsRecords.docx
@@ -12,7 +12,15 @@
       </w:r>
       <w:proofErr w:type="spellEnd"/>
       <w:r>
-        <w:t xml:space="preserve"> app in order to perform automatic scheduling</w:t>
+        <w:t xml:space="preserve"> app </w:t>
+      </w:r>
+      <w:proofErr w:type="gramStart"/>
+      <w:r>
+        <w:t>in order to</w:t>
+      </w:r>
+      <w:proofErr w:type="gramEnd"/>
+      <w:r>
+        <w:t xml:space="preserve"> perform automatic scheduling</w:t>
       </w:r>
       <w:r>
         <w:t>:</w:t>
@@ -38,7 +46,8 @@
     <w:tbl>
       <w:tblPr>
         <w:tblStyle w:val="TableGrid"/>
-        <w:tblW w:w="0" w:type="auto"/>
+        <w:tblW w:w="14454" w:type="dxa"/>
+        <w:tblLayout w:type="fixed"/>
         <w:tblLook w:val="04A0" w:firstRow="1" w:lastRow="0" w:firstColumn="1" w:lastColumn="0" w:noHBand="0" w:noVBand="1"/>
       </w:tblPr>
       <w:tblGrid>
@@ -46,12 +55,12 @@
         <w:gridCol w:w="1147"/>
         <w:gridCol w:w="760"/>
         <w:gridCol w:w="760"/>
-        <w:gridCol w:w="1892"/>
-        <w:gridCol w:w="1474"/>
-        <w:gridCol w:w="1278"/>
-        <w:gridCol w:w="1594"/>
-        <w:gridCol w:w="1675"/>
-        <w:gridCol w:w="2108"/>
+        <w:gridCol w:w="2022"/>
+        <w:gridCol w:w="1417"/>
+        <w:gridCol w:w="1560"/>
+        <w:gridCol w:w="1701"/>
+        <w:gridCol w:w="1842"/>
+        <w:gridCol w:w="1985"/>
       </w:tblGrid>
       <w:tr>
         <w:tc>
@@ -129,7 +138,7 @@
         </w:tc>
         <w:tc>
           <w:tcPr>
-            <w:tcW w:w="1738" w:type="dxa"/>
+            <w:tcW w:w="2022" w:type="dxa"/>
           </w:tcPr>
           <w:p>
             <w:pPr>
@@ -149,7 +158,7 @@
         </w:tc>
         <w:tc>
           <w:tcPr>
-            <w:tcW w:w="1486" w:type="dxa"/>
+            <w:tcW w:w="1417" w:type="dxa"/>
           </w:tcPr>
           <w:p>
             <w:pPr>
@@ -169,7 +178,7 @@
         </w:tc>
         <w:tc>
           <w:tcPr>
-            <w:tcW w:w="1278" w:type="dxa"/>
+            <w:tcW w:w="1560" w:type="dxa"/>
           </w:tcPr>
           <w:p>
             <w:pPr>
@@ -189,7 +198,7 @@
         </w:tc>
         <w:tc>
           <w:tcPr>
-            <w:tcW w:w="1594" w:type="dxa"/>
+            <w:tcW w:w="1701" w:type="dxa"/>
           </w:tcPr>
           <w:p>
             <w:pPr>
@@ -209,7 +218,7 @@
         </w:tc>
         <w:tc>
           <w:tcPr>
-            <w:tcW w:w="1722" w:type="dxa"/>
+            <w:tcW w:w="1842" w:type="dxa"/>
           </w:tcPr>
           <w:p>
             <w:pPr>
@@ -229,7 +238,7 @@
         </w:tc>
         <w:tc>
           <w:tcPr>
-            <w:tcW w:w="2203" w:type="dxa"/>
+            <w:tcW w:w="1985" w:type="dxa"/>
           </w:tcPr>
           <w:p>
             <w:pPr>
@@ -315,7 +324,7 @@
         </w:tc>
         <w:tc>
           <w:tcPr>
-            <w:tcW w:w="1738" w:type="dxa"/>
+            <w:tcW w:w="2022" w:type="dxa"/>
           </w:tcPr>
           <w:p>
             <w:r>
@@ -325,7 +334,7 @@
         </w:tc>
         <w:tc>
           <w:tcPr>
-            <w:tcW w:w="1486" w:type="dxa"/>
+            <w:tcW w:w="1417" w:type="dxa"/>
           </w:tcPr>
           <w:p>
             <w:r>
@@ -335,7 +344,7 @@
         </w:tc>
         <w:tc>
           <w:tcPr>
-            <w:tcW w:w="1278" w:type="dxa"/>
+            <w:tcW w:w="1560" w:type="dxa"/>
           </w:tcPr>
           <w:p>
             <w:r>
@@ -345,7 +354,7 @@
         </w:tc>
         <w:tc>
           <w:tcPr>
-            <w:tcW w:w="1594" w:type="dxa"/>
+            <w:tcW w:w="1701" w:type="dxa"/>
           </w:tcPr>
           <w:p>
             <w:r>
@@ -355,7 +364,7 @@
         </w:tc>
         <w:tc>
           <w:tcPr>
-            <w:tcW w:w="1722" w:type="dxa"/>
+            <w:tcW w:w="1842" w:type="dxa"/>
           </w:tcPr>
           <w:p>
             <w:r>
@@ -365,7 +374,7 @@
         </w:tc>
         <w:tc>
           <w:tcPr>
-            <w:tcW w:w="2203" w:type="dxa"/>
+            <w:tcW w:w="1985" w:type="dxa"/>
           </w:tcPr>
           <w:p>
             <w:r>
@@ -427,7 +436,7 @@
         </w:tc>
         <w:tc>
           <w:tcPr>
-            <w:tcW w:w="1738" w:type="dxa"/>
+            <w:tcW w:w="2022" w:type="dxa"/>
           </w:tcPr>
           <w:p>
             <w:r>
@@ -437,7 +446,7 @@
         </w:tc>
         <w:tc>
           <w:tcPr>
-            <w:tcW w:w="1486" w:type="dxa"/>
+            <w:tcW w:w="1417" w:type="dxa"/>
           </w:tcPr>
           <w:p>
             <w:pPr>
@@ -454,7 +463,7 @@
         </w:tc>
         <w:tc>
           <w:tcPr>
-            <w:tcW w:w="1278" w:type="dxa"/>
+            <w:tcW w:w="1560" w:type="dxa"/>
           </w:tcPr>
           <w:p>
             <w:r>
@@ -464,7 +473,7 @@
         </w:tc>
         <w:tc>
           <w:tcPr>
-            <w:tcW w:w="1594" w:type="dxa"/>
+            <w:tcW w:w="1701" w:type="dxa"/>
           </w:tcPr>
           <w:p>
             <w:r>
@@ -474,7 +483,7 @@
         </w:tc>
         <w:tc>
           <w:tcPr>
-            <w:tcW w:w="1722" w:type="dxa"/>
+            <w:tcW w:w="1842" w:type="dxa"/>
           </w:tcPr>
           <w:p>
             <w:r>
@@ -485,7 +494,7 @@
         </w:tc>
         <w:tc>
           <w:tcPr>
-            <w:tcW w:w="2203" w:type="dxa"/>
+            <w:tcW w:w="1985" w:type="dxa"/>
           </w:tcPr>
           <w:p>
             <w:r>
@@ -536,31 +545,73 @@
         </w:tc>
         <w:tc>
           <w:tcPr>
-            <w:tcW w:w="1738" w:type="dxa"/>
+            <w:tcW w:w="2022" w:type="dxa"/>
+          </w:tcPr>
+          <w:p>
+            <w:r>
+              <w:t>Use to build agent name (</w:t>
+            </w:r>
+            <w:proofErr w:type="spellStart"/>
+            <w:r>
+              <w:rPr>
+                <w:i/>
+                <w:iCs/>
+              </w:rPr>
+              <w:t>e-mail&amp;DOB</w:t>
+            </w:r>
+            <w:proofErr w:type="spellEnd"/>
+            <w:r>
+              <w:t>) and family name (</w:t>
+            </w:r>
+            <w:r>
+              <w:rPr>
+                <w:i/>
+                <w:iCs/>
+              </w:rPr>
+              <w:t>e-mail</w:t>
+            </w:r>
+            <w:r>
+              <w:t>)</w:t>
+            </w:r>
+          </w:p>
+        </w:tc>
+        <w:tc>
+          <w:tcPr>
+            <w:tcW w:w="1417" w:type="dxa"/>
           </w:tcPr>
           <w:p/>
         </w:tc>
         <w:tc>
           <w:tcPr>
-            <w:tcW w:w="1486" w:type="dxa"/>
+            <w:tcW w:w="1560" w:type="dxa"/>
+          </w:tcPr>
+          <w:p>
+            <w:r>
+              <w:t>Use to build agent name (</w:t>
+            </w:r>
+            <w:proofErr w:type="spellStart"/>
+            <w:r>
+              <w:rPr>
+                <w:i/>
+                <w:iCs/>
+              </w:rPr>
+              <w:t>e-mail&amp;DOB</w:t>
+            </w:r>
+            <w:proofErr w:type="spellEnd"/>
+            <w:r>
+              <w:t>)</w:t>
+            </w:r>
+          </w:p>
+        </w:tc>
+        <w:tc>
+          <w:tcPr>
+            <w:tcW w:w="1701" w:type="dxa"/>
           </w:tcPr>
           <w:p/>
         </w:tc>
         <w:tc>
           <w:tcPr>
-            <w:tcW w:w="1278" w:type="dxa"/>
-          </w:tcPr>
-          <w:p/>
-        </w:tc>
-        <w:tc>
-          <w:tcPr>
-            <w:tcW w:w="1594" w:type="dxa"/>
-          </w:tcPr>
-          <w:p/>
-        </w:tc>
-        <w:tc>
-          <w:tcPr>
-            <w:tcW w:w="1722" w:type="dxa"/>
+            <w:tcW w:w="1842" w:type="dxa"/>
           </w:tcPr>
           <w:p>
             <w:r>
@@ -570,7 +621,36 @@
               <w:t xml:space="preserve"> the</w:t>
             </w:r>
             <w:r>
-              <w:t xml:space="preserve"> user can do - Cleaner must be </w:t>
+              <w:t xml:space="preserve"> user can do </w:t>
+            </w:r>
+            <w:r>
+              <w:t>–</w:t>
+            </w:r>
+            <w:r>
+              <w:t xml:space="preserve"> </w:t>
+            </w:r>
+            <w:r>
+              <w:t>Group (</w:t>
+            </w:r>
+            <w:proofErr w:type="spellStart"/>
+            <w:r>
+              <w:t>e.g</w:t>
+            </w:r>
+            <w:proofErr w:type="spellEnd"/>
+            <w:r>
+              <w:t xml:space="preserve"> </w:t>
+            </w:r>
+            <w:r>
+              <w:t>Cleaner, Choir</w:t>
+            </w:r>
+            <w:r>
+              <w:t xml:space="preserve"> etc.</w:t>
+            </w:r>
+            <w:r>
+              <w:t>)</w:t>
+            </w:r>
+            <w:r>
+              <w:t xml:space="preserve"> must be </w:t>
             </w:r>
             <w:r>
               <w:t>on</w:t>
@@ -582,17 +662,32 @@
         </w:tc>
         <w:tc>
           <w:tcPr>
-            <w:tcW w:w="2203" w:type="dxa"/>
-          </w:tcPr>
-          <w:p>
-            <w:r>
-              <w:t>Only relevant for Cleaner task. Must be empty for non-</w:t>
-            </w:r>
-            <w:r>
-              <w:t>C</w:t>
-            </w:r>
-            <w:r>
-              <w:t>leaner task</w:t>
+            <w:tcW w:w="1985" w:type="dxa"/>
+          </w:tcPr>
+          <w:p>
+            <w:r>
+              <w:t xml:space="preserve">Only relevant for </w:t>
+            </w:r>
+            <w:r>
+              <w:t>Group</w:t>
+            </w:r>
+            <w:r>
+              <w:t xml:space="preserve"> task</w:t>
+            </w:r>
+            <w:r>
+              <w:t>s</w:t>
+            </w:r>
+            <w:r>
+              <w:t>. Must be empty for non-</w:t>
+            </w:r>
+            <w:r>
+              <w:t>Group</w:t>
+            </w:r>
+            <w:r>
+              <w:t xml:space="preserve"> task</w:t>
+            </w:r>
+            <w:r>
+              <w:t>s</w:t>
             </w:r>
           </w:p>
         </w:tc>
@@ -650,7 +745,7 @@
         </w:tc>
         <w:tc>
           <w:tcPr>
-            <w:tcW w:w="1738" w:type="dxa"/>
+            <w:tcW w:w="2022" w:type="dxa"/>
           </w:tcPr>
           <w:p>
             <w:r>
@@ -660,7 +755,7 @@
         </w:tc>
         <w:tc>
           <w:tcPr>
-            <w:tcW w:w="1486" w:type="dxa"/>
+            <w:tcW w:w="1417" w:type="dxa"/>
           </w:tcPr>
           <w:p>
             <w:r>
@@ -673,7 +768,7 @@
         </w:tc>
         <w:tc>
           <w:tcPr>
-            <w:tcW w:w="1278" w:type="dxa"/>
+            <w:tcW w:w="1560" w:type="dxa"/>
           </w:tcPr>
           <w:p>
             <w:r>
@@ -683,7 +778,7 @@
         </w:tc>
         <w:tc>
           <w:tcPr>
-            <w:tcW w:w="1594" w:type="dxa"/>
+            <w:tcW w:w="1701" w:type="dxa"/>
           </w:tcPr>
           <w:p>
             <w:r>
@@ -693,7 +788,7 @@
         </w:tc>
         <w:tc>
           <w:tcPr>
-            <w:tcW w:w="1722" w:type="dxa"/>
+            <w:tcW w:w="1842" w:type="dxa"/>
           </w:tcPr>
           <w:p>
             <w:r>
@@ -703,7 +798,7 @@
         </w:tc>
         <w:tc>
           <w:tcPr>
-            <w:tcW w:w="2203" w:type="dxa"/>
+            <w:tcW w:w="1985" w:type="dxa"/>
           </w:tcPr>
           <w:p>
             <w:r>
@@ -857,7 +952,15 @@
           </w:tcPr>
           <w:p>
             <w:r>
-              <w:t>22/10/2023  8:30:00 AM</w:t>
+              <w:t>22/10/</w:t>
+            </w:r>
+            <w:proofErr w:type="gramStart"/>
+            <w:r>
+              <w:t>2023  8:30:00</w:t>
+            </w:r>
+            <w:proofErr w:type="gramEnd"/>
+            <w:r>
+              <w:t xml:space="preserve"> AM</w:t>
             </w:r>
           </w:p>
         </w:tc>
@@ -962,7 +1065,15 @@
               <w:t>“</w:t>
             </w:r>
             <w:r>
-              <w:t>22/10/2023  8:30:00 AM</w:t>
+              <w:t>22/10/</w:t>
+            </w:r>
+            <w:proofErr w:type="gramStart"/>
+            <w:r>
+              <w:t>2023  8:30:00</w:t>
+            </w:r>
+            <w:proofErr w:type="gramEnd"/>
+            <w:r>
+              <w:t xml:space="preserve"> AM</w:t>
             </w:r>
             <w:r>
               <w:t>”</w:t>

</xml_diff>

<commit_message>
Fixed API function name
</commit_message>
<xml_diff>
--- a/AccountsAndTimeSlotsRecords.docx
+++ b/AccountsAndTimeSlotsRecords.docx
@@ -4,23 +4,7 @@
   <w:body>
     <w:p>
       <w:r>
-        <w:t xml:space="preserve">Two files are needed by the </w:t>
-      </w:r>
-      <w:proofErr w:type="spellStart"/>
-      <w:r>
-        <w:t>ScheduleMe</w:t>
-      </w:r>
-      <w:proofErr w:type="spellEnd"/>
-      <w:r>
-        <w:t xml:space="preserve"> app </w:t>
-      </w:r>
-      <w:proofErr w:type="gramStart"/>
-      <w:r>
-        <w:t>in order to</w:t>
-      </w:r>
-      <w:proofErr w:type="gramEnd"/>
-      <w:r>
-        <w:t xml:space="preserve"> perform automatic scheduling</w:t>
+        <w:t>Two files are needed by the ScheduleMe app in order to perform automatic scheduling</w:t>
       </w:r>
       <w:r>
         <w:t>:</w:t>
@@ -551,7 +535,6 @@
             <w:r>
               <w:t>Use to build agent name (</w:t>
             </w:r>
-            <w:proofErr w:type="spellStart"/>
             <w:r>
               <w:rPr>
                 <w:i/>
@@ -559,7 +542,6 @@
               </w:rPr>
               <w:t>e-mail&amp;DOB</w:t>
             </w:r>
-            <w:proofErr w:type="spellEnd"/>
             <w:r>
               <w:t>) and family name (</w:t>
             </w:r>
@@ -589,7 +571,6 @@
             <w:r>
               <w:t>Use to build agent name (</w:t>
             </w:r>
-            <w:proofErr w:type="spellStart"/>
             <w:r>
               <w:rPr>
                 <w:i/>
@@ -597,7 +578,6 @@
               </w:rPr>
               <w:t>e-mail&amp;DOB</w:t>
             </w:r>
-            <w:proofErr w:type="spellEnd"/>
             <w:r>
               <w:t>)</w:t>
             </w:r>
@@ -630,15 +610,16 @@
               <w:t xml:space="preserve"> </w:t>
             </w:r>
             <w:r>
-              <w:t>Group (</w:t>
-            </w:r>
-            <w:proofErr w:type="spellStart"/>
-            <w:r>
-              <w:t>e.g</w:t>
-            </w:r>
-            <w:proofErr w:type="spellEnd"/>
-            <w:r>
-              <w:t xml:space="preserve"> </w:t>
+              <w:t>Group</w:t>
+            </w:r>
+            <w:r>
+              <w:t xml:space="preserve"> tasks</w:t>
+            </w:r>
+            <w:r>
+              <w:t xml:space="preserve"> (</w:t>
+            </w:r>
+            <w:r>
+              <w:t xml:space="preserve">e.g </w:t>
             </w:r>
             <w:r>
               <w:t>Cleaner, Choir</w:t>
@@ -952,15 +933,7 @@
           </w:tcPr>
           <w:p>
             <w:r>
-              <w:t>22/10/</w:t>
-            </w:r>
-            <w:proofErr w:type="gramStart"/>
-            <w:r>
-              <w:t>2023  8:30:00</w:t>
-            </w:r>
-            <w:proofErr w:type="gramEnd"/>
-            <w:r>
-              <w:t xml:space="preserve"> AM</w:t>
+              <w:t>22/10/2023  8:30:00 AM</w:t>
             </w:r>
           </w:p>
         </w:tc>
@@ -980,35 +953,12 @@
                 <w14:ligatures w14:val="none"/>
               </w:rPr>
             </w:pPr>
-            <w:proofErr w:type="spellStart"/>
-            <w:r>
-              <w:t>e.g</w:t>
-            </w:r>
-            <w:proofErr w:type="spellEnd"/>
-            <w:r>
-              <w:t xml:space="preserve"> Acolyte </w:t>
-            </w:r>
-            <w:proofErr w:type="spellStart"/>
-            <w:r>
-              <w:t>Acolyte</w:t>
-            </w:r>
-            <w:proofErr w:type="spellEnd"/>
-            <w:r>
-              <w:t xml:space="preserve"> MAS </w:t>
-            </w:r>
-            <w:proofErr w:type="spellStart"/>
-            <w:r>
-              <w:t>MAS</w:t>
-            </w:r>
-            <w:proofErr w:type="spellEnd"/>
-            <w:r>
-              <w:t xml:space="preserve"> Reader1 Reader2 EMHC </w:t>
-            </w:r>
-            <w:proofErr w:type="spellStart"/>
-            <w:r>
-              <w:t>EMHC</w:t>
-            </w:r>
-            <w:proofErr w:type="spellEnd"/>
+            <w:r>
+              <w:t>e.g Acolyte Acolyte MAS MAS</w:t>
+            </w:r>
+            <w:r>
+              <w:t xml:space="preserve"> Reader1 Reader2 EMHC EMHC</w:t>
+            </w:r>
             <w:r>
               <w:t xml:space="preserve"> – meaning two Acolytes</w:t>
             </w:r>
@@ -1065,15 +1015,7 @@
               <w:t>“</w:t>
             </w:r>
             <w:r>
-              <w:t>22/10/</w:t>
-            </w:r>
-            <w:proofErr w:type="gramStart"/>
-            <w:r>
-              <w:t>2023  8:30:00</w:t>
-            </w:r>
-            <w:proofErr w:type="gramEnd"/>
-            <w:r>
-              <w:t xml:space="preserve"> AM</w:t>
+              <w:t>22/10/2023  8:30:00 AM</w:t>
             </w:r>
             <w:r>
               <w:t>”</w:t>

</xml_diff>

<commit_message>
1) Fixed the document 2) Added reference to Agents2Tasks github project James Bremner 3) Added some sanity checks in CreateUser
</commit_message>
<xml_diff>
--- a/AccountsAndTimeSlotsRecords.docx
+++ b/AccountsAndTimeSlotsRecords.docx
@@ -250,7 +250,14 @@
                 <w:b/>
                 <w:bCs/>
               </w:rPr>
-              <w:t xml:space="preserve"> if task is Cleaner</w:t>
+              <w:t xml:space="preserve"> if task is </w:t>
+            </w:r>
+            <w:r>
+              <w:rPr>
+                <w:b/>
+                <w:bCs/>
+              </w:rPr>
+              <w:t>a Group task</w:t>
             </w:r>
           </w:p>
         </w:tc>

</xml_diff>